<commit_message>
- Fixed transform bug. - Added test ring. - Added almost all UML stuff.
</commit_message>
<xml_diff>
--- a/docs/Diagrams/Event Flow.docx
+++ b/docs/Diagrams/Event Flow.docx
@@ -447,6 +447,77 @@
       </w:pPr>
       <w:r>
         <w:t>Игрок нажимает на кнопку продолжения и возвращается к основному потоку на то же место. Если игрок нажимает на кнопку выхода, он возвращается в самое начало основного потока.</w:t>
+      </w:r>
+    </w:p>
+    <w:p>
+      <w:r>
+        <w:t>ПЕРВОЕ КОЛЬЦО:</w:t>
+      </w:r>
+    </w:p>
+    <w:p>
+      <w:pPr>
+        <w:pStyle w:val="a3"/>
+        <w:numPr>
+          <w:ilvl w:val="0"/>
+          <w:numId w:val="5"/>
+        </w:numPr>
+      </w:pPr>
+      <w:r>
+        <w:t>Игрок нажимает на светлую зону кольца.</w:t>
+      </w:r>
+    </w:p>
+    <w:p>
+      <w:pPr>
+        <w:pStyle w:val="a3"/>
+        <w:numPr>
+          <w:ilvl w:val="0"/>
+          <w:numId w:val="5"/>
+        </w:numPr>
+      </w:pPr>
+      <w:r>
+        <w:t>Кольцо открывает проход дальше.</w:t>
+      </w:r>
+    </w:p>
+    <w:p>
+      <w:pPr>
+        <w:pStyle w:val="a3"/>
+        <w:numPr>
+          <w:ilvl w:val="0"/>
+          <w:numId w:val="5"/>
+        </w:numPr>
+      </w:pPr>
+      <w:r>
+        <w:t>Игрок возвращается к основному потоку.</w:t>
+      </w:r>
+    </w:p>
+    <w:p>
+      <w:r>
+        <w:lastRenderedPageBreak/>
+        <w:t>ВТОРОЕ КОЛЬЦО:</w:t>
+      </w:r>
+    </w:p>
+    <w:p>
+      <w:pPr>
+        <w:pStyle w:val="a3"/>
+        <w:numPr>
+          <w:ilvl w:val="0"/>
+          <w:numId w:val="6"/>
+        </w:numPr>
+      </w:pPr>
+      <w:r>
+        <w:t>Игрок вращает кольцо, пока оно не откроет проход.</w:t>
+      </w:r>
+    </w:p>
+    <w:p>
+      <w:pPr>
+        <w:pStyle w:val="a3"/>
+        <w:numPr>
+          <w:ilvl w:val="0"/>
+          <w:numId w:val="6"/>
+        </w:numPr>
+      </w:pPr>
+      <w:r>
+        <w:t>Игрок возвращается к основному потоку.</w:t>
       </w:r>
       <w:bookmarkStart w:id="0" w:name="_GoBack"/>
       <w:bookmarkEnd w:id="0"/>
@@ -553,6 +624,95 @@
     </w:lvl>
   </w:abstractNum>
   <w:abstractNum w:abstractNumId="1">
+    <w:nsid w:val="49E93B45"/>
+    <w:multiLevelType w:val="hybridMultilevel"/>
+    <w:tmpl w:val="144AC312"/>
+    <w:lvl w:ilvl="0" w:tplc="0419000F">
+      <w:start w:val="1"/>
+      <w:numFmt w:val="decimal"/>
+      <w:lvlText w:val="%1."/>
+      <w:lvlJc w:val="left"/>
+      <w:pPr>
+        <w:ind w:left="720" w:hanging="360"/>
+      </w:pPr>
+      <w:rPr>
+        <w:rFonts w:hint="default"/>
+      </w:rPr>
+    </w:lvl>
+    <w:lvl w:ilvl="1" w:tplc="04190019" w:tentative="1">
+      <w:start w:val="1"/>
+      <w:numFmt w:val="lowerLetter"/>
+      <w:lvlText w:val="%2."/>
+      <w:lvlJc w:val="left"/>
+      <w:pPr>
+        <w:ind w:left="1440" w:hanging="360"/>
+      </w:pPr>
+    </w:lvl>
+    <w:lvl w:ilvl="2" w:tplc="0419001B" w:tentative="1">
+      <w:start w:val="1"/>
+      <w:numFmt w:val="lowerRoman"/>
+      <w:lvlText w:val="%3."/>
+      <w:lvlJc w:val="right"/>
+      <w:pPr>
+        <w:ind w:left="2160" w:hanging="180"/>
+      </w:pPr>
+    </w:lvl>
+    <w:lvl w:ilvl="3" w:tplc="0419000F" w:tentative="1">
+      <w:start w:val="1"/>
+      <w:numFmt w:val="decimal"/>
+      <w:lvlText w:val="%4."/>
+      <w:lvlJc w:val="left"/>
+      <w:pPr>
+        <w:ind w:left="2880" w:hanging="360"/>
+      </w:pPr>
+    </w:lvl>
+    <w:lvl w:ilvl="4" w:tplc="04190019" w:tentative="1">
+      <w:start w:val="1"/>
+      <w:numFmt w:val="lowerLetter"/>
+      <w:lvlText w:val="%5."/>
+      <w:lvlJc w:val="left"/>
+      <w:pPr>
+        <w:ind w:left="3600" w:hanging="360"/>
+      </w:pPr>
+    </w:lvl>
+    <w:lvl w:ilvl="5" w:tplc="0419001B" w:tentative="1">
+      <w:start w:val="1"/>
+      <w:numFmt w:val="lowerRoman"/>
+      <w:lvlText w:val="%6."/>
+      <w:lvlJc w:val="right"/>
+      <w:pPr>
+        <w:ind w:left="4320" w:hanging="180"/>
+      </w:pPr>
+    </w:lvl>
+    <w:lvl w:ilvl="6" w:tplc="0419000F" w:tentative="1">
+      <w:start w:val="1"/>
+      <w:numFmt w:val="decimal"/>
+      <w:lvlText w:val="%7."/>
+      <w:lvlJc w:val="left"/>
+      <w:pPr>
+        <w:ind w:left="5040" w:hanging="360"/>
+      </w:pPr>
+    </w:lvl>
+    <w:lvl w:ilvl="7" w:tplc="04190019" w:tentative="1">
+      <w:start w:val="1"/>
+      <w:numFmt w:val="lowerLetter"/>
+      <w:lvlText w:val="%8."/>
+      <w:lvlJc w:val="left"/>
+      <w:pPr>
+        <w:ind w:left="5760" w:hanging="360"/>
+      </w:pPr>
+    </w:lvl>
+    <w:lvl w:ilvl="8" w:tplc="0419001B" w:tentative="1">
+      <w:start w:val="1"/>
+      <w:numFmt w:val="lowerRoman"/>
+      <w:lvlText w:val="%9."/>
+      <w:lvlJc w:val="right"/>
+      <w:pPr>
+        <w:ind w:left="6480" w:hanging="180"/>
+      </w:pPr>
+    </w:lvl>
+  </w:abstractNum>
+  <w:abstractNum w:abstractNumId="2">
     <w:nsid w:val="4FD13ED0"/>
     <w:multiLevelType w:val="hybridMultilevel"/>
     <w:tmpl w:val="D374C06C"/>
@@ -641,7 +801,96 @@
       </w:pPr>
     </w:lvl>
   </w:abstractNum>
-  <w:abstractNum w:abstractNumId="2">
+  <w:abstractNum w:abstractNumId="3">
+    <w:nsid w:val="641B28CE"/>
+    <w:multiLevelType w:val="hybridMultilevel"/>
+    <w:tmpl w:val="C422CB54"/>
+    <w:lvl w:ilvl="0" w:tplc="0419000F">
+      <w:start w:val="1"/>
+      <w:numFmt w:val="decimal"/>
+      <w:lvlText w:val="%1."/>
+      <w:lvlJc w:val="left"/>
+      <w:pPr>
+        <w:ind w:left="720" w:hanging="360"/>
+      </w:pPr>
+      <w:rPr>
+        <w:rFonts w:hint="default"/>
+      </w:rPr>
+    </w:lvl>
+    <w:lvl w:ilvl="1" w:tplc="04190019" w:tentative="1">
+      <w:start w:val="1"/>
+      <w:numFmt w:val="lowerLetter"/>
+      <w:lvlText w:val="%2."/>
+      <w:lvlJc w:val="left"/>
+      <w:pPr>
+        <w:ind w:left="1440" w:hanging="360"/>
+      </w:pPr>
+    </w:lvl>
+    <w:lvl w:ilvl="2" w:tplc="0419001B" w:tentative="1">
+      <w:start w:val="1"/>
+      <w:numFmt w:val="lowerRoman"/>
+      <w:lvlText w:val="%3."/>
+      <w:lvlJc w:val="right"/>
+      <w:pPr>
+        <w:ind w:left="2160" w:hanging="180"/>
+      </w:pPr>
+    </w:lvl>
+    <w:lvl w:ilvl="3" w:tplc="0419000F" w:tentative="1">
+      <w:start w:val="1"/>
+      <w:numFmt w:val="decimal"/>
+      <w:lvlText w:val="%4."/>
+      <w:lvlJc w:val="left"/>
+      <w:pPr>
+        <w:ind w:left="2880" w:hanging="360"/>
+      </w:pPr>
+    </w:lvl>
+    <w:lvl w:ilvl="4" w:tplc="04190019" w:tentative="1">
+      <w:start w:val="1"/>
+      <w:numFmt w:val="lowerLetter"/>
+      <w:lvlText w:val="%5."/>
+      <w:lvlJc w:val="left"/>
+      <w:pPr>
+        <w:ind w:left="3600" w:hanging="360"/>
+      </w:pPr>
+    </w:lvl>
+    <w:lvl w:ilvl="5" w:tplc="0419001B" w:tentative="1">
+      <w:start w:val="1"/>
+      <w:numFmt w:val="lowerRoman"/>
+      <w:lvlText w:val="%6."/>
+      <w:lvlJc w:val="right"/>
+      <w:pPr>
+        <w:ind w:left="4320" w:hanging="180"/>
+      </w:pPr>
+    </w:lvl>
+    <w:lvl w:ilvl="6" w:tplc="0419000F" w:tentative="1">
+      <w:start w:val="1"/>
+      <w:numFmt w:val="decimal"/>
+      <w:lvlText w:val="%7."/>
+      <w:lvlJc w:val="left"/>
+      <w:pPr>
+        <w:ind w:left="5040" w:hanging="360"/>
+      </w:pPr>
+    </w:lvl>
+    <w:lvl w:ilvl="7" w:tplc="04190019" w:tentative="1">
+      <w:start w:val="1"/>
+      <w:numFmt w:val="lowerLetter"/>
+      <w:lvlText w:val="%8."/>
+      <w:lvlJc w:val="left"/>
+      <w:pPr>
+        <w:ind w:left="5760" w:hanging="360"/>
+      </w:pPr>
+    </w:lvl>
+    <w:lvl w:ilvl="8" w:tplc="0419001B" w:tentative="1">
+      <w:start w:val="1"/>
+      <w:numFmt w:val="lowerRoman"/>
+      <w:lvlText w:val="%9."/>
+      <w:lvlJc w:val="right"/>
+      <w:pPr>
+        <w:ind w:left="6480" w:hanging="180"/>
+      </w:pPr>
+    </w:lvl>
+  </w:abstractNum>
+  <w:abstractNum w:abstractNumId="4">
     <w:nsid w:val="6FE3298A"/>
     <w:multiLevelType w:val="hybridMultilevel"/>
     <w:tmpl w:val="44061CB0"/>
@@ -730,7 +979,7 @@
       </w:pPr>
     </w:lvl>
   </w:abstractNum>
-  <w:abstractNum w:abstractNumId="3">
+  <w:abstractNum w:abstractNumId="5">
     <w:nsid w:val="7E124B55"/>
     <w:multiLevelType w:val="hybridMultilevel"/>
     <w:tmpl w:val="9B3493C8"/>
@@ -820,16 +1069,22 @@
     </w:lvl>
   </w:abstractNum>
   <w:num w:numId="1">
-    <w:abstractNumId w:val="3"/>
+    <w:abstractNumId w:val="5"/>
   </w:num>
   <w:num w:numId="2">
-    <w:abstractNumId w:val="2"/>
+    <w:abstractNumId w:val="4"/>
   </w:num>
   <w:num w:numId="3">
-    <w:abstractNumId w:val="1"/>
+    <w:abstractNumId w:val="2"/>
   </w:num>
   <w:num w:numId="4">
     <w:abstractNumId w:val="0"/>
+  </w:num>
+  <w:num w:numId="5">
+    <w:abstractNumId w:val="3"/>
+  </w:num>
+  <w:num w:numId="6">
+    <w:abstractNumId w:val="1"/>
   </w:num>
 </w:numbering>
 </file>

</xml_diff>